<commit_message>
extended regex functionality and regex cleanup
</commit_message>
<xml_diff>
--- a/Documentation.docx
+++ b/Documentation.docx
@@ -1650,7 +1650,6 @@
         </w:rPr>
         <w:t xml:space="preserve"> is the coefficient and k represents the power. This way of looking at a polynomial can be simplified drastically if we want to store it. Because all polynomials follow the same representation pattern, we can imagine them as vectors (arrays) of coefficients where the k</w:t>
       </w:r>
-      <w:proofErr w:type="spellStart"/>
       <w:r>
         <w:rPr>
           <w:rFonts w:ascii="Times New Roman" w:hAnsi="Times New Roman"/>
@@ -1661,7 +1660,6 @@
         </w:rPr>
         <w:t>th</w:t>
       </w:r>
-      <w:proofErr w:type="spellEnd"/>
       <w:r>
         <w:rPr>
           <w:rFonts w:ascii="Times New Roman" w:hAnsi="Times New Roman"/>
@@ -1775,23 +1773,13 @@
         </w:rPr>
         <w:t xml:space="preserve">if the required number of polynomials is provided. The polynomials need not to be strongly typed (i.e. coefficient * X ^ power where coefficient and power are integers), but the order convention must be satisfied for correct functionality (for example, X^2*100 is not a valid format; it should be replaced with 100*X^2 or 100X^2). </w:t>
       </w:r>
-      <w:proofErr w:type="gramStart"/>
       <w:r>
         <w:rPr>
           <w:rFonts w:ascii="Times New Roman" w:hAnsi="Times New Roman"/>
           <w:iCs/>
           <w:szCs w:val="20"/>
         </w:rPr>
-        <w:t>Being a simple application, there</w:t>
-      </w:r>
-      <w:proofErr w:type="gramEnd"/>
-      <w:r>
-        <w:rPr>
-          <w:rFonts w:ascii="Times New Roman" w:hAnsi="Times New Roman"/>
-          <w:iCs/>
-          <w:szCs w:val="20"/>
-        </w:rPr>
-        <w:t xml:space="preserve"> are not a lot of steps to be followed when one intends to use it: </w:t>
+        <w:t xml:space="preserve">Being a simple application, there are not a lot of steps to be followed when one intends to use it: </w:t>
       </w:r>
     </w:p>
     <w:p>
@@ -2184,23 +2172,7 @@
           <w:iCs/>
         </w:rPr>
         <w:tab/>
-        <w:t xml:space="preserve">I have chosen the classical approach in solving projects that require graphical user interfaces: the calculator is divided conceptually into two main directories – backend and frontend. The backend is where the processing and the computation happen and everything that is related to the appearance is grouped in the </w:t>
-      </w:r>
-      <w:proofErr w:type="gramStart"/>
-      <w:r>
-        <w:rPr>
-          <w:rFonts w:ascii="Times New Roman" w:hAnsi="Times New Roman"/>
-          <w:iCs/>
-        </w:rPr>
-        <w:t>frontend</w:t>
-      </w:r>
-      <w:proofErr w:type="gramEnd"/>
-      <w:r>
-        <w:rPr>
-          <w:rFonts w:ascii="Times New Roman" w:hAnsi="Times New Roman"/>
-          <w:iCs/>
-        </w:rPr>
-        <w:t xml:space="preserve"> package. </w:t>
+        <w:t xml:space="preserve">I have chosen the classical approach in solving projects that require graphical user interfaces: the calculator is divided conceptually into two main directories – backend and frontend. The backend is where the processing and the computation happen and everything that is related to the appearance is grouped in the frontend package. </w:t>
       </w:r>
     </w:p>
     <w:p>
@@ -2236,23 +2208,7 @@
           <w:iCs/>
         </w:rPr>
         <w:tab/>
-        <w:t xml:space="preserve">The </w:t>
-      </w:r>
-      <w:proofErr w:type="gramStart"/>
-      <w:r>
-        <w:rPr>
-          <w:rFonts w:ascii="Times New Roman" w:hAnsi="Times New Roman"/>
-          <w:iCs/>
-        </w:rPr>
-        <w:t>frontend</w:t>
-      </w:r>
-      <w:proofErr w:type="gramEnd"/>
-      <w:r>
-        <w:rPr>
-          <w:rFonts w:ascii="Times New Roman" w:hAnsi="Times New Roman"/>
-          <w:iCs/>
-        </w:rPr>
-        <w:t xml:space="preserve"> package </w:t>
+        <w:t xml:space="preserve">The frontend package </w:t>
       </w:r>
       <w:r>
         <w:rPr>
@@ -3506,23 +3462,13 @@
           <w:rFonts w:ascii="Times New Roman" w:hAnsi="Times New Roman"/>
         </w:rPr>
       </w:pPr>
-      <w:proofErr w:type="gramStart"/>
       <w:r>
         <w:rPr>
           <w:rFonts w:ascii="Times New Roman" w:hAnsi="Times New Roman"/>
           <w:b/>
           <w:bCs/>
         </w:rPr>
-        <w:t>.tokenize</w:t>
-      </w:r>
-      <w:proofErr w:type="gramEnd"/>
-      <w:r>
-        <w:rPr>
-          <w:rFonts w:ascii="Times New Roman" w:hAnsi="Times New Roman"/>
-          <w:b/>
-          <w:bCs/>
-        </w:rPr>
-        <w:t>()</w:t>
+        <w:t>.tokenize()</w:t>
       </w:r>
       <w:r>
         <w:rPr>
@@ -3574,7 +3520,6 @@
           <w:rFonts w:ascii="Times New Roman" w:hAnsi="Times New Roman"/>
         </w:rPr>
       </w:pPr>
-      <w:proofErr w:type="gramStart"/>
       <w:r>
         <w:rPr>
           <w:rFonts w:ascii="Times New Roman" w:hAnsi="Times New Roman"/>
@@ -3593,7 +3538,6 @@
         <w:t>getPolyMapping</w:t>
       </w:r>
       <w:proofErr w:type="spellEnd"/>
-      <w:proofErr w:type="gramEnd"/>
       <w:r>
         <w:rPr>
           <w:rFonts w:ascii="Times New Roman" w:hAnsi="Times New Roman"/>
@@ -3612,21 +3556,7 @@
         <w:rPr>
           <w:rFonts w:ascii="Times New Roman" w:hAnsi="Times New Roman"/>
         </w:rPr>
-        <w:t xml:space="preserve">is the most important method of the class because it converts the array of tokens (monomials) into a map of degrees – coefficients. This process is performed on each token: its sign is defined as 1 (positive), if a minus is encountered it becomes -1, then the coefficient is processed and converted into an Integer by means of another method. The unknown (X) </w:t>
-      </w:r>
-      <w:proofErr w:type="gramStart"/>
-      <w:r>
-        <w:rPr>
-          <w:rFonts w:ascii="Times New Roman" w:hAnsi="Times New Roman"/>
-        </w:rPr>
-        <w:t>is jumped</w:t>
-      </w:r>
-      <w:proofErr w:type="gramEnd"/>
-      <w:r>
-        <w:rPr>
-          <w:rFonts w:ascii="Times New Roman" w:hAnsi="Times New Roman"/>
-        </w:rPr>
-        <w:t>, as well as the ‘^’ character. The exponent of the unknown is processed the same way as the coefficient.</w:t>
+        <w:t>is the most important method of the class because it converts the array of tokens (monomials) into a map of degrees – coefficients. This process is performed on each token: its sign is defined as 1 (positive), if a minus is encountered it becomes -1, then the coefficient is processed and converted into an Integer by means of another method. The unknown (X) is jumped, as well as the ‘^’ character. The exponent of the unknown is processed the same way as the coefficient.</w:t>
       </w:r>
       <w:r>
         <w:rPr>
@@ -3648,7 +3578,6 @@
           <w:rFonts w:ascii="Times New Roman" w:hAnsi="Times New Roman"/>
         </w:rPr>
       </w:pPr>
-      <w:proofErr w:type="gramStart"/>
       <w:r>
         <w:rPr>
           <w:rFonts w:ascii="Times New Roman" w:hAnsi="Times New Roman"/>
@@ -3667,7 +3596,6 @@
         <w:t>convertToPoly</w:t>
       </w:r>
       <w:proofErr w:type="spellEnd"/>
-      <w:proofErr w:type="gramEnd"/>
       <w:r>
         <w:rPr>
           <w:rFonts w:ascii="Times New Roman" w:hAnsi="Times New Roman"/>
@@ -3737,21 +3665,7 @@
         <w:rPr>
           <w:rFonts w:ascii="Times New Roman" w:hAnsi="Times New Roman"/>
         </w:rPr>
-        <w:t xml:space="preserve">The main </w:t>
-      </w:r>
-      <w:proofErr w:type="gramStart"/>
-      <w:r>
-        <w:rPr>
-          <w:rFonts w:ascii="Times New Roman" w:hAnsi="Times New Roman"/>
-        </w:rPr>
-        <w:t>object that</w:t>
-      </w:r>
-      <w:proofErr w:type="gramEnd"/>
-      <w:r>
-        <w:rPr>
-          <w:rFonts w:ascii="Times New Roman" w:hAnsi="Times New Roman"/>
-        </w:rPr>
-        <w:t xml:space="preserve"> is the parameter of all the operations.</w:t>
+        <w:t>The main object that is the parameter of all the operations.</w:t>
       </w:r>
     </w:p>
     <w:p>
@@ -3782,23 +3696,13 @@
           <w:rFonts w:ascii="Times New Roman" w:hAnsi="Times New Roman"/>
         </w:rPr>
       </w:pPr>
-      <w:proofErr w:type="gramStart"/>
       <w:r>
         <w:rPr>
           <w:rFonts w:ascii="Times New Roman" w:hAnsi="Times New Roman"/>
           <w:b/>
           <w:bCs/>
         </w:rPr>
-        <w:t>.add</w:t>
-      </w:r>
-      <w:proofErr w:type="gramEnd"/>
-      <w:r>
-        <w:rPr>
-          <w:rFonts w:ascii="Times New Roman" w:hAnsi="Times New Roman"/>
-          <w:b/>
-          <w:bCs/>
-        </w:rPr>
-        <w:t>(Polynomial polynomial)</w:t>
+        <w:t>.add(Polynomial polynomial)</w:t>
       </w:r>
       <w:r>
         <w:rPr>
@@ -3822,23 +3726,13 @@
           <w:bCs/>
         </w:rPr>
       </w:pPr>
-      <w:proofErr w:type="gramStart"/>
       <w:r>
         <w:rPr>
           <w:rFonts w:ascii="Times New Roman" w:hAnsi="Times New Roman"/>
           <w:b/>
           <w:bCs/>
         </w:rPr>
-        <w:t>.subtract</w:t>
-      </w:r>
-      <w:proofErr w:type="gramEnd"/>
-      <w:r>
-        <w:rPr>
-          <w:rFonts w:ascii="Times New Roman" w:hAnsi="Times New Roman"/>
-          <w:b/>
-          <w:bCs/>
-        </w:rPr>
-        <w:t xml:space="preserve">(Polynomial polynomial) </w:t>
+        <w:t xml:space="preserve">.subtract(Polynomial polynomial) </w:t>
       </w:r>
       <w:r>
         <w:rPr>
@@ -3868,23 +3762,13 @@
           <w:bCs/>
         </w:rPr>
       </w:pPr>
-      <w:proofErr w:type="gramStart"/>
       <w:r>
         <w:rPr>
           <w:rFonts w:ascii="Times New Roman" w:hAnsi="Times New Roman"/>
           <w:b/>
           <w:bCs/>
         </w:rPr>
-        <w:t>.multiply</w:t>
-      </w:r>
-      <w:proofErr w:type="gramEnd"/>
-      <w:r>
-        <w:rPr>
-          <w:rFonts w:ascii="Times New Roman" w:hAnsi="Times New Roman"/>
-          <w:b/>
-          <w:bCs/>
-        </w:rPr>
-        <w:t>(Polynomial polynomial)</w:t>
+        <w:t>.multiply(Polynomial polynomial)</w:t>
       </w:r>
       <w:r>
         <w:rPr>
@@ -3908,36 +3792,19 @@
           <w:bCs/>
         </w:rPr>
       </w:pPr>
-      <w:proofErr w:type="gramStart"/>
       <w:r>
         <w:rPr>
           <w:rFonts w:ascii="Times New Roman" w:hAnsi="Times New Roman"/>
           <w:b/>
           <w:bCs/>
         </w:rPr>
-        <w:t>.division</w:t>
-      </w:r>
-      <w:proofErr w:type="gramEnd"/>
-      <w:r>
-        <w:rPr>
-          <w:rFonts w:ascii="Times New Roman" w:hAnsi="Times New Roman"/>
-          <w:b/>
-          <w:bCs/>
-        </w:rPr>
-        <w:t>(Polynomial polynomial)</w:t>
-      </w:r>
-      <w:r>
-        <w:rPr>
-          <w:rFonts w:ascii="Times New Roman" w:hAnsi="Times New Roman"/>
-        </w:rPr>
-        <w:t xml:space="preserve"> returns the quotient of the division of this to the Polynomial parameter. The algorithm is the classical one and calls </w:t>
-      </w:r>
-      <w:proofErr w:type="gramStart"/>
-      <w:r>
-        <w:rPr>
-          <w:rFonts w:ascii="Times New Roman" w:hAnsi="Times New Roman"/>
-        </w:rPr>
-        <w:t xml:space="preserve">a </w:t>
+        <w:t>.division(Polynomial polynomial)</w:t>
+      </w:r>
+      <w:r>
+        <w:rPr>
+          <w:rFonts w:ascii="Times New Roman" w:hAnsi="Times New Roman"/>
+        </w:rPr>
+        <w:t xml:space="preserve"> returns the quotient of the division of this to the Polynomial parameter. The algorithm is the classical one and calls a </w:t>
       </w:r>
       <w:r>
         <w:rPr>
@@ -3951,7 +3818,6 @@
         </w:rPr>
         <w:t>multiply</w:t>
       </w:r>
-      <w:proofErr w:type="gramEnd"/>
       <w:r>
         <w:rPr>
           <w:rFonts w:ascii="Times New Roman" w:hAnsi="Times New Roman"/>
@@ -3974,23 +3840,13 @@
           <w:bCs/>
         </w:rPr>
       </w:pPr>
-      <w:proofErr w:type="gramStart"/>
       <w:r>
         <w:rPr>
           <w:rFonts w:ascii="Times New Roman" w:hAnsi="Times New Roman"/>
           <w:b/>
           <w:bCs/>
         </w:rPr>
-        <w:t>.derivate</w:t>
-      </w:r>
-      <w:proofErr w:type="gramEnd"/>
-      <w:r>
-        <w:rPr>
-          <w:rFonts w:ascii="Times New Roman" w:hAnsi="Times New Roman"/>
-          <w:b/>
-          <w:bCs/>
-        </w:rPr>
-        <w:t>()</w:t>
+        <w:t>.derivate()</w:t>
       </w:r>
       <w:r>
         <w:rPr>
@@ -4014,23 +3870,13 @@
           <w:bCs/>
         </w:rPr>
       </w:pPr>
-      <w:proofErr w:type="gramStart"/>
       <w:r>
         <w:rPr>
           <w:rFonts w:ascii="Times New Roman" w:hAnsi="Times New Roman"/>
           <w:b/>
           <w:bCs/>
         </w:rPr>
-        <w:t>.integrate</w:t>
-      </w:r>
-      <w:proofErr w:type="gramEnd"/>
-      <w:r>
-        <w:rPr>
-          <w:rFonts w:ascii="Times New Roman" w:hAnsi="Times New Roman"/>
-          <w:b/>
-          <w:bCs/>
-        </w:rPr>
-        <w:t>()</w:t>
+        <w:t>.integrate()</w:t>
       </w:r>
       <w:r>
         <w:rPr>
@@ -4276,7 +4122,6 @@
         </w:rPr>
         <w:t xml:space="preserve">The methods set up the basic functionalities: when exited the application stops as well, the window is not resizable and is displayed. </w:t>
       </w:r>
-      <w:proofErr w:type="gramStart"/>
       <w:r>
         <w:rPr>
           <w:rFonts w:ascii="Times New Roman" w:hAnsi="Times New Roman"/>
@@ -4295,7 +4140,6 @@
         <w:t>setPaneUI</w:t>
       </w:r>
       <w:proofErr w:type="spellEnd"/>
-      <w:proofErr w:type="gramEnd"/>
       <w:r>
         <w:rPr>
           <w:rFonts w:ascii="Times New Roman" w:hAnsi="Times New Roman"/>
@@ -4548,14 +4392,7 @@
         <w:rPr>
           <w:rFonts w:ascii="Times New Roman" w:hAnsi="Times New Roman"/>
         </w:rPr>
-        <w:t xml:space="preserve">. A specific </w:t>
-      </w:r>
-      <w:proofErr w:type="gramStart"/>
-      <w:r>
-        <w:rPr>
-          <w:rFonts w:ascii="Times New Roman" w:hAnsi="Times New Roman"/>
-        </w:rPr>
-        <w:t xml:space="preserve">method </w:t>
+        <w:t xml:space="preserve">. A specific method </w:t>
       </w:r>
       <w:r>
         <w:rPr>
@@ -4575,7 +4412,6 @@
         <w:t>refreshPanel</w:t>
       </w:r>
       <w:proofErr w:type="spellEnd"/>
-      <w:proofErr w:type="gramEnd"/>
       <w:r>
         <w:rPr>
           <w:rFonts w:ascii="Times New Roman" w:hAnsi="Times New Roman"/>
@@ -4638,14 +4474,12 @@
         <w:tab/>
         <w:t xml:space="preserve">This panel houses the buttons that correspond to the mathematical operations that can be performed on polynomials: addition, subtraction, multiplication, division, </w:t>
       </w:r>
-      <w:proofErr w:type="gramStart"/>
-      <w:r>
-        <w:rPr>
-          <w:rFonts w:ascii="Times New Roman" w:hAnsi="Times New Roman"/>
-        </w:rPr>
-        <w:t>derivation</w:t>
-      </w:r>
-      <w:proofErr w:type="gramEnd"/>
+      <w:r>
+        <w:rPr>
+          <w:rFonts w:ascii="Times New Roman" w:hAnsi="Times New Roman"/>
+        </w:rPr>
+        <w:t>derivation,</w:t>
+      </w:r>
       <w:r>
         <w:rPr>
           <w:rFonts w:ascii="Times New Roman" w:hAnsi="Times New Roman"/>
@@ -4796,7 +4630,6 @@
           <w:rFonts w:ascii="Times New Roman" w:hAnsi="Times New Roman"/>
         </w:rPr>
       </w:pPr>
-      <w:proofErr w:type="gramStart"/>
       <w:r>
         <w:rPr>
           <w:rFonts w:ascii="Times New Roman" w:hAnsi="Times New Roman"/>
@@ -4815,7 +4648,6 @@
         <w:t>getInputPoly</w:t>
       </w:r>
       <w:proofErr w:type="spellEnd"/>
-      <w:proofErr w:type="gramEnd"/>
       <w:r>
         <w:rPr>
           <w:rFonts w:ascii="Times New Roman" w:hAnsi="Times New Roman"/>
@@ -4894,7 +4726,6 @@
           <w:rFonts w:ascii="Times New Roman" w:hAnsi="Times New Roman"/>
         </w:rPr>
       </w:pPr>
-      <w:proofErr w:type="gramStart"/>
       <w:r>
         <w:rPr>
           <w:rFonts w:ascii="Times New Roman" w:hAnsi="Times New Roman"/>
@@ -4913,7 +4744,6 @@
         <w:t>performCalc</w:t>
       </w:r>
       <w:proofErr w:type="spellEnd"/>
-      <w:proofErr w:type="gramEnd"/>
       <w:r>
         <w:rPr>
           <w:rFonts w:ascii="Times New Roman" w:hAnsi="Times New Roman"/>
@@ -4926,21 +4756,7 @@
         <w:rPr>
           <w:rFonts w:ascii="Times New Roman" w:hAnsi="Times New Roman"/>
         </w:rPr>
-        <w:t xml:space="preserve"> is the method that decides which button has been pressed and what operation should be performed. Depending on </w:t>
-      </w:r>
-      <w:proofErr w:type="gramStart"/>
-      <w:r>
-        <w:rPr>
-          <w:rFonts w:ascii="Times New Roman" w:hAnsi="Times New Roman"/>
-        </w:rPr>
-        <w:t>that</w:t>
-      </w:r>
-      <w:proofErr w:type="gramEnd"/>
-      <w:r>
-        <w:rPr>
-          <w:rFonts w:ascii="Times New Roman" w:hAnsi="Times New Roman"/>
-        </w:rPr>
-        <w:t xml:space="preserve"> either one or both </w:t>
+        <w:t xml:space="preserve"> is the method that decides which button has been pressed and what operation should be performed. Depending on that either one or both </w:t>
       </w:r>
       <w:proofErr w:type="spellStart"/>
       <w:r>
@@ -5453,7 +5269,6 @@
         </w:rPr>
         <w:t xml:space="preserve"> ) the representation in memory is, of course, truncated. This means the more operations the computer performs with this type of number the bigger the error becomes. In my test, after about three divisions and three multiplications (involving division by 13, 169 etc.) the error appeared to be in the range of ±3 in the order of the 16</w:t>
       </w:r>
-      <w:proofErr w:type="spellStart"/>
       <w:r>
         <w:rPr>
           <w:rFonts w:ascii="Times New Roman" w:hAnsi="Times New Roman"/>
@@ -5462,7 +5277,6 @@
         </w:rPr>
         <w:t>th</w:t>
       </w:r>
-      <w:proofErr w:type="spellEnd"/>
       <w:r>
         <w:rPr>
           <w:rFonts w:ascii="Times New Roman" w:hAnsi="Times New Roman"/>
@@ -14570,25 +14384,7 @@
             <w:rFonts w:ascii="Times New Roman" w:hAnsi="Times New Roman"/>
             <w:color w:val="auto"/>
           </w:rPr>
-          <w:t xml:space="preserve"> wrap </w:t>
-        </w:r>
-        <w:proofErr w:type="gramStart"/>
-        <w:r>
-          <w:rPr>
-            <w:rStyle w:val="Hyperlink"/>
-            <w:rFonts w:ascii="Times New Roman" w:hAnsi="Times New Roman"/>
-            <w:color w:val="auto"/>
-          </w:rPr>
-          <w:t>it's</w:t>
-        </w:r>
-        <w:proofErr w:type="gramEnd"/>
-        <w:r>
-          <w:rPr>
-            <w:rStyle w:val="Hyperlink"/>
-            <w:rFonts w:ascii="Times New Roman" w:hAnsi="Times New Roman"/>
-            <w:color w:val="auto"/>
-          </w:rPr>
-          <w:t xml:space="preserve"> text by setting a max width - Stack Overflow</w:t>
+          <w:t xml:space="preserve"> wrap it's text by setting a max width - Stack Overflow</w:t>
         </w:r>
       </w:hyperlink>
     </w:p>

</xml_diff>